<commit_message>
add nova descrição na doc
</commit_message>
<xml_diff>
--- a/Documentação UserRandomApi.docx
+++ b/Documentação UserRandomApi.docx
@@ -88,6 +88,9 @@
     </w:p>
     <w:p>
       <w:r>
+        <w:rPr>
+          <w:noProof/>
+        </w:rPr>
         <w:drawing>
           <wp:inline distT="0" distB="0" distL="0" distR="0" wp14:anchorId="2DEA4DBB" wp14:editId="779A2364">
             <wp:extent cx="4931595" cy="2146264"/>
@@ -132,6 +135,9 @@
     </w:p>
     <w:p>
       <w:r>
+        <w:rPr>
+          <w:noProof/>
+        </w:rPr>
         <w:lastRenderedPageBreak/>
         <w:drawing>
           <wp:inline distT="0" distB="0" distL="0" distR="0" wp14:anchorId="49E782CF" wp14:editId="5AD6B30B">
@@ -174,6 +180,57 @@
     <w:p>
       <w:r>
         <w:t>Utilizei Javascript para realizar as requisições enviando os dados para edição e buscando os dados para exibição.</w:t>
+      </w:r>
+    </w:p>
+    <w:p/>
+    <w:p>
+      <w:r>
+        <w:t>Como base de dados utilizei o PostgreSQL</w:t>
+      </w:r>
+    </w:p>
+    <w:p>
+      <w:r>
+        <w:drawing>
+          <wp:inline distT="0" distB="0" distL="0" distR="0" wp14:anchorId="141F0403" wp14:editId="4C569A50">
+            <wp:extent cx="5400040" cy="2845435"/>
+            <wp:effectExtent l="0" t="0" r="0" b="0"/>
+            <wp:docPr id="1180985993" name="Imagem 1"/>
+            <wp:cNvGraphicFramePr>
+              <a:graphicFrameLocks xmlns:a="http://schemas.openxmlformats.org/drawingml/2006/main" noChangeAspect="1"/>
+            </wp:cNvGraphicFramePr>
+            <a:graphic xmlns:a="http://schemas.openxmlformats.org/drawingml/2006/main">
+              <a:graphicData uri="http://schemas.openxmlformats.org/drawingml/2006/picture">
+                <pic:pic xmlns:pic="http://schemas.openxmlformats.org/drawingml/2006/picture">
+                  <pic:nvPicPr>
+                    <pic:cNvPr id="1180985993" name=""/>
+                    <pic:cNvPicPr/>
+                  </pic:nvPicPr>
+                  <pic:blipFill>
+                    <a:blip r:embed="rId6"/>
+                    <a:stretch>
+                      <a:fillRect/>
+                    </a:stretch>
+                  </pic:blipFill>
+                  <pic:spPr>
+                    <a:xfrm>
+                      <a:off x="0" y="0"/>
+                      <a:ext cx="5400040" cy="2845435"/>
+                    </a:xfrm>
+                    <a:prstGeom prst="rect">
+                      <a:avLst/>
+                    </a:prstGeom>
+                  </pic:spPr>
+                </pic:pic>
+              </a:graphicData>
+            </a:graphic>
+          </wp:inline>
+        </w:drawing>
+      </w:r>
+    </w:p>
+    <w:p/>
+    <w:p>
+      <w:r>
+        <w:t>E na aplicação a biblioteca NPGSQL para conexão com a base.</w:t>
       </w:r>
     </w:p>
     <w:sectPr>

</xml_diff>